<commit_message>
update first 4 lessons
</commit_message>
<xml_diff>
--- a/01-design-inspiration/yourgame.docx
+++ b/01-design-inspiration/yourgame.docx
@@ -23,20 +23,6 @@
           <w:rtl/>
         </w:rPr>
         <w:t>–</w:t>
-      </w:r>
-      <w:r>
-        <w:rPr>
-          <w:rFonts w:asciiTheme="majorBidi" w:hAnsiTheme="majorBidi" w:cstheme="majorBidi"/>
-          <w:rtl/>
-        </w:rPr>
-        <w:t xml:space="preserve"> </w:t>
-      </w:r>
-      <w:r>
-        <w:rPr>
-          <w:rFonts w:asciiTheme="majorBidi" w:hAnsiTheme="majorBidi" w:cstheme="majorBidi" w:hint="cs"/>
-          <w:rtl/>
-        </w:rPr>
-        <w:t xml:space="preserve">שלב 1 - </w:t>
       </w:r>
       <w:r>
         <w:rPr>
@@ -269,362 +255,23 @@
           <w:rFonts w:hint="cs"/>
           <w:rtl/>
         </w:rPr>
-        <w:t>שאלה 1:</w:t>
-      </w:r>
-      <w:r>
-        <w:rPr>
-          <w:rFonts w:hint="cs"/>
-          <w:rtl/>
-        </w:rPr>
-        <w:t xml:space="preserve"> </w:t>
-      </w:r>
-      <w:r>
-        <w:rPr>
-          <w:rFonts w:hint="cs"/>
-          <w:rtl/>
-        </w:rPr>
-        <w:t>החיים שלך כמשחק</w:t>
+        <w:t xml:space="preserve">שאלה </w:t>
+      </w:r>
+      <w:r>
+        <w:rPr>
+          <w:rFonts w:hint="cs"/>
+          <w:rtl/>
+        </w:rPr>
+        <w:t>1</w:t>
+      </w:r>
+      <w:r>
+        <w:rPr>
+          <w:rFonts w:hint="cs"/>
+          <w:rtl/>
+        </w:rPr>
+        <w:t>: שיחזור ושיפור משחקים ישנים</w:t>
       </w:r>
     </w:p>
-    <w:p>
-      <w:pPr>
-        <w:pStyle w:val="Textbody"/>
-        <w:jc w:val="both"/>
-        <w:rPr>
-          <w:rtl/>
-        </w:rPr>
-      </w:pPr>
-      <w:r>
-        <w:rPr>
-          <w:rFonts w:hint="cs"/>
-          <w:rtl/>
-        </w:rPr>
-        <w:t xml:space="preserve">רשמו </w:t>
-      </w:r>
-      <w:r>
-        <w:rPr>
-          <w:rFonts w:hint="cs"/>
-          <w:rtl/>
-        </w:rPr>
-        <w:t>שלושה</w:t>
-      </w:r>
-      <w:r>
-        <w:rPr>
-          <w:rFonts w:hint="cs"/>
-          <w:rtl/>
-        </w:rPr>
-        <w:t xml:space="preserve"> </w:t>
-      </w:r>
-      <w:r>
-        <w:rPr>
-          <w:rFonts w:hint="cs"/>
-          <w:rtl/>
-        </w:rPr>
-        <w:t>תחומים בחיים שלכם, שאפשר שאפשר לראות כמשחקים. תארו בקצרה מבנה-משחק עבור כל אחד מהתחומים: עצמים, קשרים ביניהם, התנהגויות, תהליכים, חוקים וכו'.</w:t>
-      </w:r>
-    </w:p>
-    <w:p>
-      <w:pPr>
-        <w:pStyle w:val="Heading2"/>
-        <w:rPr>
-          <w:rtl/>
-        </w:rPr>
-      </w:pPr>
-      <w:r>
-        <w:rPr>
-          <w:rFonts w:hint="cs"/>
-          <w:rtl/>
-        </w:rPr>
-        <w:t xml:space="preserve">שאלה </w:t>
-      </w:r>
-      <w:r>
-        <w:rPr>
-          <w:rFonts w:hint="cs"/>
-          <w:rtl/>
-        </w:rPr>
-        <w:t>2</w:t>
-      </w:r>
-      <w:r>
-        <w:rPr>
-          <w:rFonts w:hint="cs"/>
-          <w:rtl/>
-        </w:rPr>
-        <w:t>:</w:t>
-      </w:r>
-      <w:r>
-        <w:rPr>
-          <w:rFonts w:hint="cs"/>
-          <w:rtl/>
-        </w:rPr>
-        <w:t xml:space="preserve"> </w:t>
-      </w:r>
-      <w:r>
-        <w:rPr>
-          <w:rFonts w:hint="cs"/>
-          <w:rtl/>
-        </w:rPr>
-        <w:t>הילדות שלך כמשחק</w:t>
-      </w:r>
-    </w:p>
-    <w:p>
-      <w:pPr>
-        <w:pStyle w:val="Textbody"/>
-        <w:jc w:val="both"/>
-        <w:rPr>
-          <w:rtl/>
-        </w:rPr>
-      </w:pPr>
-      <w:r>
-        <w:rPr>
-          <w:rFonts w:hint="cs"/>
-          <w:rtl/>
-        </w:rPr>
-        <w:t xml:space="preserve">רשמו </w:t>
-      </w:r>
-      <w:r>
-        <w:rPr>
-          <w:rFonts w:hint="cs"/>
-          <w:rtl/>
-        </w:rPr>
-        <w:t>שלושה</w:t>
-      </w:r>
-      <w:r>
-        <w:rPr>
-          <w:rFonts w:hint="cs"/>
-          <w:rtl/>
-        </w:rPr>
-        <w:t xml:space="preserve"> </w:t>
-      </w:r>
-      <w:r>
-        <w:rPr>
-          <w:rFonts w:hint="cs"/>
-          <w:rtl/>
-        </w:rPr>
-        <w:t xml:space="preserve">משחקים שאהבתם לשחק כילדים. תארו מה </w:t>
-      </w:r>
-      <w:r>
-        <w:rPr>
-          <w:rFonts w:hint="cs"/>
-          <w:rtl/>
-        </w:rPr>
-        <w:t xml:space="preserve">בדיוק </w:t>
-      </w:r>
-      <w:r>
-        <w:rPr>
-          <w:rFonts w:hint="cs"/>
-          <w:rtl/>
-        </w:rPr>
-        <w:t>אהבתם בהם</w:t>
-      </w:r>
-      <w:r>
-        <w:rPr>
-          <w:rFonts w:hint="cs"/>
-          <w:rtl/>
-        </w:rPr>
-        <w:t xml:space="preserve"> </w:t>
-      </w:r>
-      <w:r>
-        <w:rPr>
-          <w:rtl/>
-        </w:rPr>
-        <w:t>–</w:t>
-      </w:r>
-      <w:r>
-        <w:rPr>
-          <w:rFonts w:hint="cs"/>
-          <w:rtl/>
-        </w:rPr>
-        <w:t xml:space="preserve"> מה הייתה חוויית-השחקן שלכם?</w:t>
-      </w:r>
-      <w:r>
-        <w:rPr>
-          <w:rFonts w:hint="cs"/>
-          <w:rtl/>
-        </w:rPr>
-        <w:t xml:space="preserve"> תארו בקצרה איך אפשר להפוך אותם למשחקי מחשב.</w:t>
-      </w:r>
-    </w:p>
-    <w:p>
-      <w:pPr>
-        <w:pStyle w:val="Heading2"/>
-        <w:rPr>
-          <w:rtl/>
-        </w:rPr>
-      </w:pPr>
-      <w:r>
-        <w:rPr>
-          <w:rFonts w:hint="cs"/>
-          <w:rtl/>
-        </w:rPr>
-        <w:t>שאלה 3:</w:t>
-      </w:r>
-      <w:r>
-        <w:rPr>
-          <w:rFonts w:hint="cs"/>
-          <w:rtl/>
-        </w:rPr>
-        <w:t xml:space="preserve"> </w:t>
-      </w:r>
-      <w:r>
-        <w:rPr>
-          <w:rFonts w:hint="cs"/>
-          <w:rtl/>
-        </w:rPr>
-        <w:t>ספרי-קריאה כמשחק</w:t>
-      </w:r>
-    </w:p>
-    <w:p>
-      <w:pPr>
-        <w:pStyle w:val="Textbody"/>
-        <w:jc w:val="both"/>
-        <w:rPr>
-          <w:rtl/>
-        </w:rPr>
-      </w:pPr>
-      <w:r>
-        <w:rPr>
-          <w:rFonts w:hint="cs"/>
-          <w:rtl/>
-        </w:rPr>
-        <w:t xml:space="preserve">ציינו </w:t>
-      </w:r>
-      <w:r>
-        <w:rPr>
-          <w:rFonts w:hint="cs"/>
-          <w:rtl/>
-        </w:rPr>
-        <w:t xml:space="preserve">שלושה </w:t>
-      </w:r>
-      <w:r>
-        <w:rPr>
-          <w:rFonts w:hint="cs"/>
-          <w:rtl/>
-        </w:rPr>
-        <w:t xml:space="preserve">ספרי-קריאה שאהבתם, ולדעתכם אפשר להפוך למשחק. הציעו רעיונות איך אפשר לבנות משחק על-בסיס הספר. </w:t>
-      </w:r>
-    </w:p>
-    <w:p>
-      <w:pPr>
-        <w:pStyle w:val="Heading2"/>
-        <w:rPr>
-          <w:rtl/>
-        </w:rPr>
-      </w:pPr>
-      <w:r>
-        <w:rPr>
-          <w:rFonts w:hint="cs"/>
-          <w:rtl/>
-        </w:rPr>
-        <w:t>שאלה 4:</w:t>
-      </w:r>
-      <w:r>
-        <w:rPr>
-          <w:rFonts w:hint="cs"/>
-          <w:rtl/>
-        </w:rPr>
-        <w:t xml:space="preserve"> </w:t>
-      </w:r>
-      <w:r>
-        <w:rPr>
-          <w:rFonts w:hint="cs"/>
-          <w:rtl/>
-        </w:rPr>
-        <w:t xml:space="preserve">משחקים </w:t>
-      </w:r>
-      <w:r>
-        <w:rPr>
-          <w:rFonts w:hint="cs"/>
-          <w:rtl/>
-        </w:rPr>
-        <w:t>לימודיים</w:t>
-      </w:r>
-    </w:p>
-    <w:p>
-      <w:pPr>
-        <w:pStyle w:val="Textbody"/>
-        <w:jc w:val="both"/>
-      </w:pPr>
-      <w:r>
-        <w:rPr>
-          <w:rFonts w:hint="cs"/>
-          <w:rtl/>
-        </w:rPr>
-        <w:t xml:space="preserve">רשמו </w:t>
-      </w:r>
-      <w:r>
-        <w:rPr>
-          <w:rFonts w:hint="cs"/>
-          <w:rtl/>
-        </w:rPr>
-        <w:t xml:space="preserve">שלושה </w:t>
-      </w:r>
-      <w:r>
-        <w:rPr>
-          <w:rFonts w:hint="cs"/>
-          <w:rtl/>
-        </w:rPr>
-        <w:t xml:space="preserve">נושאים </w:t>
-      </w:r>
-      <w:r>
-        <w:rPr>
-          <w:rFonts w:hint="cs"/>
-          <w:rtl/>
-        </w:rPr>
-        <w:t>שאפשר לדעתכם ללמד ע"י משחק, אבל בלי שהשחקנים ירגישו שהם לומדים.</w:t>
-      </w:r>
-      <w:r>
-        <w:rPr>
-          <w:rFonts w:hint="cs"/>
-          <w:rtl/>
-        </w:rPr>
-        <w:t xml:space="preserve"> תארו תוכנית למשחק, והסבירו איך בדיוק </w:t>
-      </w:r>
-      <w:r>
-        <w:rPr>
-          <w:rFonts w:hint="cs"/>
-          <w:rtl/>
-        </w:rPr>
-        <w:t>הלמידה תשתלב עם חוויית המשחק.</w:t>
-      </w:r>
-    </w:p>
-    <w:p>
-      <w:pPr>
-        <w:pStyle w:val="Heading2"/>
-        <w:rPr>
-          <w:rtl/>
-        </w:rPr>
-      </w:pPr>
-      <w:r>
-        <w:rPr>
-          <w:rFonts w:hint="cs"/>
-          <w:rtl/>
-        </w:rPr>
-        <w:t xml:space="preserve">שאלה 5: </w:t>
-      </w:r>
-      <w:r>
-        <w:rPr>
-          <w:rFonts w:hint="cs"/>
-          <w:rtl/>
-        </w:rPr>
-        <w:t xml:space="preserve">שיחזור ושיפור </w:t>
-      </w:r>
-      <w:r>
-        <w:rPr>
-          <w:rFonts w:hint="cs"/>
-          <w:rtl/>
-        </w:rPr>
-        <w:t xml:space="preserve">משחקים ישנים </w:t>
-      </w:r>
-      <w:bookmarkStart w:id="0" w:name="_GoBack"/>
-      <w:r>
-        <w:rPr>
-          <w:rFonts w:hint="cs"/>
-          <w:rtl/>
-        </w:rPr>
-        <w:t>[לשנה הבאה]</w:t>
-      </w:r>
-    </w:p>
-    <w:bookmarkEnd w:id="0"/>
     <w:p>
       <w:pPr>
         <w:pStyle w:val="Textbody"/>
@@ -683,21 +330,7 @@
           <w:rFonts w:hint="cs"/>
           <w:rtl/>
         </w:rPr>
-        <w:t xml:space="preserve">משחקים ישנים מעניינים, שיוצריהם נטשו אותם וויתרו על זכויות-היוצרים. בחרו שלושה משחקים שהייתם רוצים ליצור מחדש </w:t>
-      </w:r>
-      <w:r>
-        <w:rPr>
-          <w:rFonts w:hint="cs"/>
-          <w:rtl/>
-        </w:rPr>
-        <w:t>בצורה משופרת</w:t>
-      </w:r>
-      <w:r>
-        <w:rPr>
-          <w:rFonts w:hint="cs"/>
-          <w:rtl/>
-        </w:rPr>
-        <w:t>. תארו כל אחד מהם, ואיך הייתם רוצים לשפר אותם?</w:t>
+        <w:t>משחקים ישנים מעניינים, שיוצריהם נטשו אותם וויתרו על זכויות-היוצרים. בחרו שלושה משחקים שהייתם רוצים ליצור מחדש בצורה משופרת. תארו כל אחד מהם, ואיך הייתם רוצים לשפר אותם?</w:t>
       </w:r>
     </w:p>
     <w:p>
@@ -717,14 +350,7 @@
           <w:rFonts w:hint="cs"/>
           <w:rtl/>
         </w:rPr>
-        <w:t>עצה</w:t>
-      </w:r>
-      <w:r>
-        <w:rPr>
-          <w:rFonts w:hint="cs"/>
-          <w:rtl/>
-        </w:rPr>
-        <w:t>: אם תצליחו למצוא משחקים שהם לא רק נטושים אלא גם קוד פתוח (</w:t>
+        <w:t>עצה: אם תצליחו למצוא משחקים שהם לא רק נטושים אלא גם קוד פתוח (</w:t>
       </w:r>
       <w:r>
         <w:t>open source</w:t>
@@ -756,21 +382,14 @@
           <w:rFonts w:hint="cs"/>
           <w:rtl/>
         </w:rPr>
-        <w:t>6</w:t>
-      </w:r>
-      <w:r>
-        <w:rPr>
-          <w:rFonts w:hint="cs"/>
-          <w:rtl/>
-        </w:rPr>
-        <w:t xml:space="preserve">: משחקים </w:t>
-      </w:r>
-      <w:r>
-        <w:rPr>
-          <w:rFonts w:hint="cs"/>
-          <w:rtl/>
-        </w:rPr>
-        <w:t>ניסויים ועצמאיים</w:t>
+        <w:t>2</w:t>
+      </w:r>
+      <w:r>
+        <w:rPr>
+          <w:rFonts w:hint="cs"/>
+          <w:rtl/>
+        </w:rPr>
+        <w:t>: משחקי לוח מקוריים</w:t>
       </w:r>
     </w:p>
     <w:p>
@@ -786,7 +405,7 @@
           <w:rFonts w:hint="cs"/>
           <w:rtl/>
         </w:rPr>
-        <w:t xml:space="preserve">קראו כאן </w:t>
+        <w:t>קראו כאן:</w:t>
       </w:r>
       <w:r>
         <w:rPr>
@@ -794,146 +413,14 @@
         </w:rPr>
         <w:t xml:space="preserve"> </w:t>
       </w:r>
+      <w:r>
+        <w:rPr>
+          <w:rFonts w:hint="cs"/>
+          <w:rtl/>
+        </w:rPr>
+        <w:t xml:space="preserve"> </w:t>
+      </w:r>
       <w:hyperlink r:id="rId10" w:history="1">
-        <w:r>
-          <w:rPr>
-            <w:rStyle w:val="Hyperlink"/>
-          </w:rPr>
-          <w:t>http://www.experimental-gameplay.org</w:t>
-        </w:r>
-      </w:hyperlink>
-      <w:r>
-        <w:rPr>
-          <w:rFonts w:hint="cs"/>
-          <w:rtl/>
-        </w:rPr>
-        <w:t xml:space="preserve"> </w:t>
-      </w:r>
-      <w:r>
-        <w:rPr>
-          <w:rFonts w:hint="cs"/>
-          <w:rtl/>
-        </w:rPr>
-        <w:t xml:space="preserve">  רעיונות למשחקים ניסויים (</w:t>
-      </w:r>
-      <w:r>
-        <w:t>experimental games</w:t>
-      </w:r>
-      <w:r>
-        <w:rPr>
-          <w:rFonts w:hint="cs"/>
-          <w:rtl/>
-        </w:rPr>
-        <w:t xml:space="preserve">), </w:t>
-      </w:r>
-      <w:r>
-        <w:rPr>
-          <w:rFonts w:hint="cs"/>
-          <w:rtl/>
-        </w:rPr>
-        <w:t xml:space="preserve">או כאן </w:t>
-      </w:r>
-      <w:r>
-        <w:t xml:space="preserve">  </w:t>
-      </w:r>
-      <w:hyperlink r:id="rId11" w:history="1">
-        <w:r>
-          <w:rPr>
-            <w:rStyle w:val="Hyperlink"/>
-          </w:rPr>
-          <w:t>https://www.indiecade.com</w:t>
-        </w:r>
-      </w:hyperlink>
-      <w:r>
-        <w:t xml:space="preserve">  </w:t>
-      </w:r>
-      <w:r>
-        <w:rPr>
-          <w:rFonts w:hint="cs"/>
-          <w:rtl/>
-        </w:rPr>
-        <w:t xml:space="preserve">רשימת הזוכים בכנס אינדיקייד (כנס מפתחי משחקים עצמאיים).     </w:t>
-      </w:r>
-      <w:r>
-        <w:rPr>
-          <w:rFonts w:hint="cs"/>
-          <w:rtl/>
-        </w:rPr>
-        <w:t xml:space="preserve">בחרו </w:t>
-      </w:r>
-      <w:r>
-        <w:rPr>
-          <w:rFonts w:hint="cs"/>
-          <w:rtl/>
-        </w:rPr>
-        <w:t xml:space="preserve">שלושה </w:t>
-      </w:r>
-      <w:r>
-        <w:rPr>
-          <w:rFonts w:hint="cs"/>
-          <w:rtl/>
-        </w:rPr>
-        <w:t xml:space="preserve">רעיונות, </w:t>
-      </w:r>
-      <w:r>
-        <w:rPr>
-          <w:rFonts w:hint="cs"/>
-          <w:rtl/>
-        </w:rPr>
-        <w:t xml:space="preserve">תארו אותם, </w:t>
-      </w:r>
-      <w:r>
-        <w:rPr>
-          <w:rFonts w:hint="cs"/>
-          <w:rtl/>
-        </w:rPr>
-        <w:t>והסבירו איך הייתם רוצים לפתח אותם למשחקים מקוריים.</w:t>
-      </w:r>
-    </w:p>
-    <w:p>
-      <w:pPr>
-        <w:pStyle w:val="Heading2"/>
-        <w:rPr>
-          <w:rtl/>
-        </w:rPr>
-      </w:pPr>
-      <w:r>
-        <w:rPr>
-          <w:rFonts w:hint="cs"/>
-          <w:rtl/>
-        </w:rPr>
-        <w:t>שאלה 7: משחקי לוח מקוריים</w:t>
-      </w:r>
-    </w:p>
-    <w:p>
-      <w:pPr>
-        <w:pStyle w:val="Textbody"/>
-        <w:jc w:val="both"/>
-        <w:rPr>
-          <w:rtl/>
-        </w:rPr>
-      </w:pPr>
-      <w:r>
-        <w:rPr>
-          <w:rFonts w:hint="cs"/>
-          <w:rtl/>
-        </w:rPr>
-        <w:t>קראו כאן:</w:t>
-      </w:r>
-      <w:r>
-        <w:rPr>
-          <w:rFonts w:hint="cs"/>
-        </w:rPr>
-        <w:t xml:space="preserve"> </w:t>
-      </w:r>
-      <w:r>
-        <w:rPr>
-          <w:rFonts w:hint="cs"/>
-          <w:rtl/>
-        </w:rPr>
-        <w:t xml:space="preserve"> </w:t>
-      </w:r>
-      <w:hyperlink r:id="rId12" w:history="1">
         <w:r>
           <w:rPr>
             <w:rStyle w:val="Hyperlink"/>
@@ -946,21 +433,7 @@
           <w:rFonts w:hint="cs"/>
           <w:rtl/>
         </w:rPr>
-        <w:t xml:space="preserve"> רשימה של משחקי לוח מקוריים. בחרו </w:t>
-      </w:r>
-      <w:r>
-        <w:rPr>
-          <w:rFonts w:hint="cs"/>
-          <w:rtl/>
-        </w:rPr>
-        <w:t xml:space="preserve">שלושה </w:t>
-      </w:r>
-      <w:r>
-        <w:rPr>
-          <w:rFonts w:hint="cs"/>
-          <w:rtl/>
-        </w:rPr>
-        <w:t>משחקים עם דירוג גבוה, שחקו בהם, ותארו איך אפשר להפוך אותם למשחקי מחשב.</w:t>
+        <w:t xml:space="preserve"> רשימה של משחקי לוח מקוריים. בחרו שלושה משחקים עם דירוג גבוה, ובדקו שעדיין לא הפכו אותם למשחק מחשב. תארו איך אפשר להפוך אותם למשחקי מחשב.</w:t>
       </w:r>
     </w:p>
     <w:p>
@@ -975,7 +448,6 @@
           <w:rFonts w:hint="cs"/>
           <w:rtl/>
         </w:rPr>
-        <w:lastRenderedPageBreak/>
         <w:t xml:space="preserve">שאלה </w:t>
       </w:r>
       <w:r>
@@ -983,76 +455,65 @@
           <w:rFonts w:hint="cs"/>
           <w:rtl/>
         </w:rPr>
-        <w:t>8</w:t>
-      </w:r>
-      <w:r>
-        <w:rPr>
-          <w:rFonts w:hint="cs"/>
-          <w:rtl/>
-        </w:rPr>
-        <w:t>: שילוב שני משחקים קיימים</w:t>
+        <w:t>3</w:t>
+      </w:r>
+      <w:r>
+        <w:rPr>
+          <w:rFonts w:hint="cs"/>
+          <w:rtl/>
+        </w:rPr>
+        <w:t>:</w:t>
+      </w:r>
+      <w:r>
+        <w:rPr>
+          <w:rFonts w:hint="cs"/>
+          <w:rtl/>
+        </w:rPr>
+        <w:t xml:space="preserve"> </w:t>
+      </w:r>
+      <w:r>
+        <w:rPr>
+          <w:rFonts w:hint="cs"/>
+          <w:rtl/>
+        </w:rPr>
+        <w:t>החיים שלך כמשחק</w:t>
       </w:r>
     </w:p>
     <w:p>
       <w:pPr>
         <w:pStyle w:val="Textbody"/>
         <w:jc w:val="both"/>
-      </w:pPr>
-      <w:r>
-        <w:rPr>
-          <w:rFonts w:hint="cs"/>
-          <w:rtl/>
-        </w:rPr>
-        <w:t xml:space="preserve">אחת השיטות לחשוב על רעיונות מקוריים היא ליצור חיבורים מקריים ולא-צפויים בין רעיונות קיימים.    </w:t>
-      </w:r>
-      <w:r>
-        <w:rPr>
-          <w:rFonts w:hint="cs"/>
-          <w:rtl/>
-        </w:rPr>
-        <w:t xml:space="preserve">בחרו </w:t>
-      </w:r>
-      <w:r>
-        <w:rPr>
-          <w:rFonts w:hint="cs"/>
-          <w:rtl/>
-        </w:rPr>
-        <w:t>6</w:t>
-      </w:r>
-      <w:r>
-        <w:rPr>
-          <w:rFonts w:hint="cs"/>
-          <w:rtl/>
-        </w:rPr>
-        <w:t xml:space="preserve"> משחקי-מחשב ששיחקתם ואהבתם. חלקו אותם באקראי </w:t>
-      </w:r>
-      <w:r>
-        <w:rPr>
-          <w:rFonts w:hint="cs"/>
-          <w:rtl/>
-        </w:rPr>
-        <w:t>לשלושה</w:t>
-      </w:r>
-      <w:r>
-        <w:rPr>
-          <w:rFonts w:hint="cs"/>
-          <w:rtl/>
-        </w:rPr>
-        <w:t xml:space="preserve"> זוגות. עבור כל זוג, </w:t>
-      </w:r>
-      <w:r>
-        <w:rPr>
-          <w:rFonts w:hint="cs"/>
-          <w:rtl/>
-        </w:rPr>
-        <w:t xml:space="preserve">הציעו </w:t>
-      </w:r>
-      <w:r>
-        <w:rPr>
-          <w:rFonts w:hint="cs"/>
-          <w:rtl/>
-        </w:rPr>
-        <w:t>רעיון מקורי למשחק המשלב מאפיניים של שני המשחקים בזוג.</w:t>
+        <w:rPr>
+          <w:rtl/>
+        </w:rPr>
+      </w:pPr>
+      <w:r>
+        <w:rPr>
+          <w:rFonts w:hint="cs"/>
+          <w:rtl/>
+        </w:rPr>
+        <w:t xml:space="preserve">רשמו </w:t>
+      </w:r>
+      <w:r>
+        <w:rPr>
+          <w:rFonts w:hint="cs"/>
+          <w:rtl/>
+        </w:rPr>
+        <w:t>שלושה</w:t>
+      </w:r>
+      <w:r>
+        <w:rPr>
+          <w:rFonts w:hint="cs"/>
+          <w:rtl/>
+        </w:rPr>
+        <w:t xml:space="preserve"> </w:t>
+      </w:r>
+      <w:r>
+        <w:rPr>
+          <w:rFonts w:hint="cs"/>
+          <w:rtl/>
+        </w:rPr>
+        <w:t>תחומים בחיים שלכם, שאפשר שאפשר לראות כמשחקים. תארו בקצרה מבנה-משחק עבור כל אחד מהתחומים: עצמים, קשרים ביניהם, התנהגויות, תהליכים, חוקים וכו'.</w:t>
       </w:r>
     </w:p>
     <w:p>
@@ -1067,14 +528,35 @@
           <w:rFonts w:hint="cs"/>
           <w:rtl/>
         </w:rPr>
-        <w:t>שאלה 9: משחקי תועלת</w:t>
-      </w:r>
-      <w:r>
-        <w:rPr>
-          <w:rFonts w:hint="cs"/>
-          <w:rtl/>
-        </w:rPr>
-        <w:t xml:space="preserve"> [לשנה הבאה]</w:t>
+        <w:t xml:space="preserve">שאלה </w:t>
+      </w:r>
+      <w:r>
+        <w:rPr>
+          <w:rFonts w:hint="cs"/>
+          <w:rtl/>
+        </w:rPr>
+        <w:t>4</w:t>
+      </w:r>
+      <w:r>
+        <w:rPr>
+          <w:rFonts w:hint="cs"/>
+          <w:rtl/>
+        </w:rPr>
+        <w:t>:</w:t>
+      </w:r>
+      <w:r>
+        <w:rPr>
+          <w:rFonts w:hint="cs"/>
+          <w:rtl/>
+        </w:rPr>
+        <w:t xml:space="preserve"> </w:t>
+      </w:r>
+      <w:r>
+        <w:rPr>
+          <w:rFonts w:hint="cs"/>
+          <w:rtl/>
+        </w:rPr>
+        <w:t>הילדות שלך כמשחק</w:t>
       </w:r>
     </w:p>
     <w:p>
@@ -1090,9 +572,189 @@
           <w:rFonts w:hint="cs"/>
           <w:rtl/>
         </w:rPr>
+        <w:t xml:space="preserve">רשמו </w:t>
+      </w:r>
+      <w:r>
+        <w:rPr>
+          <w:rFonts w:hint="cs"/>
+          <w:rtl/>
+        </w:rPr>
+        <w:t>שלושה</w:t>
+      </w:r>
+      <w:r>
+        <w:rPr>
+          <w:rFonts w:hint="cs"/>
+          <w:rtl/>
+        </w:rPr>
+        <w:t xml:space="preserve"> </w:t>
+      </w:r>
+      <w:r>
+        <w:rPr>
+          <w:rFonts w:hint="cs"/>
+          <w:rtl/>
+        </w:rPr>
+        <w:t xml:space="preserve">משחקים שאהבתם לשחק כילדים. תארו מה </w:t>
+      </w:r>
+      <w:r>
+        <w:rPr>
+          <w:rFonts w:hint="cs"/>
+          <w:rtl/>
+        </w:rPr>
+        <w:t xml:space="preserve">בדיוק </w:t>
+      </w:r>
+      <w:r>
+        <w:rPr>
+          <w:rFonts w:hint="cs"/>
+          <w:rtl/>
+        </w:rPr>
+        <w:t>אהבתם בהם</w:t>
+      </w:r>
+      <w:r>
+        <w:rPr>
+          <w:rFonts w:hint="cs"/>
+          <w:rtl/>
+        </w:rPr>
+        <w:t xml:space="preserve"> </w:t>
+      </w:r>
+      <w:r>
+        <w:rPr>
+          <w:rtl/>
+        </w:rPr>
+        <w:t>–</w:t>
+      </w:r>
+      <w:r>
+        <w:rPr>
+          <w:rFonts w:hint="cs"/>
+          <w:rtl/>
+        </w:rPr>
+        <w:t xml:space="preserve"> מה הייתה חוויית-השחקן שלכם?</w:t>
+      </w:r>
+      <w:r>
+        <w:rPr>
+          <w:rFonts w:hint="cs"/>
+          <w:rtl/>
+        </w:rPr>
+        <w:t xml:space="preserve"> תארו בקצרה איך אפשר להפוך אותם למשחקי מחשב.</w:t>
+      </w:r>
+    </w:p>
+    <w:p>
+      <w:pPr>
+        <w:pStyle w:val="Heading2"/>
+        <w:rPr>
+          <w:rtl/>
+        </w:rPr>
+      </w:pPr>
+      <w:r>
+        <w:rPr>
+          <w:rFonts w:hint="cs"/>
+          <w:rtl/>
+        </w:rPr>
+        <w:t xml:space="preserve">שאלה </w:t>
+      </w:r>
+      <w:r>
+        <w:rPr>
+          <w:rFonts w:hint="cs"/>
+          <w:rtl/>
+        </w:rPr>
+        <w:t>5</w:t>
+      </w:r>
+      <w:r>
+        <w:rPr>
+          <w:rFonts w:hint="cs"/>
+          <w:rtl/>
+        </w:rPr>
+        <w:t>:</w:t>
+      </w:r>
+      <w:r>
+        <w:rPr>
+          <w:rFonts w:hint="cs"/>
+          <w:rtl/>
+        </w:rPr>
+        <w:t xml:space="preserve"> </w:t>
+      </w:r>
+      <w:r>
+        <w:rPr>
+          <w:rFonts w:hint="cs"/>
+          <w:rtl/>
+        </w:rPr>
+        <w:t>ספרי-קריאה כמשחק</w:t>
+      </w:r>
+    </w:p>
+    <w:p>
+      <w:pPr>
+        <w:pStyle w:val="Textbody"/>
+        <w:jc w:val="both"/>
+        <w:rPr>
+          <w:rtl/>
+        </w:rPr>
+      </w:pPr>
+      <w:r>
+        <w:rPr>
+          <w:rFonts w:hint="cs"/>
+          <w:rtl/>
+        </w:rPr>
+        <w:t xml:space="preserve">ציינו </w:t>
+      </w:r>
+      <w:r>
+        <w:rPr>
+          <w:rFonts w:hint="cs"/>
+          <w:rtl/>
+        </w:rPr>
+        <w:t xml:space="preserve">שלושה </w:t>
+      </w:r>
+      <w:r>
+        <w:rPr>
+          <w:rFonts w:hint="cs"/>
+          <w:rtl/>
+        </w:rPr>
+        <w:t xml:space="preserve">ספרי-קריאה שאהבתם, ולדעתכם אפשר להפוך למשחק. הציעו רעיונות איך אפשר לבנות משחק על-בסיס הספר. </w:t>
+      </w:r>
+    </w:p>
+    <w:p>
+      <w:pPr>
+        <w:pStyle w:val="Heading2"/>
+        <w:rPr>
+          <w:rtl/>
+        </w:rPr>
+      </w:pPr>
+      <w:r>
+        <w:rPr>
+          <w:rFonts w:hint="cs"/>
+          <w:rtl/>
+        </w:rPr>
+        <w:t xml:space="preserve">שאלה </w:t>
+      </w:r>
+      <w:r>
+        <w:rPr>
+          <w:rFonts w:hint="cs"/>
+          <w:rtl/>
+        </w:rPr>
+        <w:t>6</w:t>
+      </w:r>
+      <w:r>
+        <w:rPr>
+          <w:rFonts w:hint="cs"/>
+          <w:rtl/>
+        </w:rPr>
+        <w:t>: משחקי תועלת</w:t>
+      </w:r>
+    </w:p>
+    <w:p>
+      <w:pPr>
+        <w:pStyle w:val="Textbody"/>
+        <w:jc w:val="both"/>
+        <w:rPr>
+          <w:rtl/>
+        </w:rPr>
+      </w:pPr>
+      <w:r>
+        <w:rPr>
+          <w:rFonts w:hint="cs"/>
+          <w:rtl/>
+        </w:rPr>
         <w:t xml:space="preserve">ראו כאן: </w:t>
       </w:r>
-      <w:hyperlink r:id="rId13" w:history="1">
+      <w:hyperlink r:id="rId11" w:history="1">
         <w:r>
           <w:rPr>
             <w:rStyle w:val="Hyperlink"/>
@@ -1117,12 +779,357 @@
     </w:p>
     <w:p>
       <w:pPr>
+        <w:pStyle w:val="Heading2"/>
+        <w:rPr>
+          <w:rtl/>
+        </w:rPr>
+      </w:pPr>
+      <w:r>
+        <w:rPr>
+          <w:rFonts w:hint="cs"/>
+          <w:rtl/>
+        </w:rPr>
+        <w:t xml:space="preserve">שאלה </w:t>
+      </w:r>
+      <w:r>
+        <w:rPr>
+          <w:rFonts w:hint="cs"/>
+          <w:rtl/>
+        </w:rPr>
+        <w:t>7</w:t>
+      </w:r>
+      <w:r>
+        <w:rPr>
+          <w:rFonts w:hint="cs"/>
+          <w:rtl/>
+        </w:rPr>
+        <w:t>:</w:t>
+      </w:r>
+      <w:r>
+        <w:rPr>
+          <w:rFonts w:hint="cs"/>
+          <w:rtl/>
+        </w:rPr>
+        <w:t xml:space="preserve"> </w:t>
+      </w:r>
+      <w:r>
+        <w:rPr>
+          <w:rFonts w:hint="cs"/>
+          <w:rtl/>
+        </w:rPr>
+        <w:t xml:space="preserve">משחקים </w:t>
+      </w:r>
+      <w:r>
+        <w:rPr>
+          <w:rFonts w:hint="cs"/>
+          <w:rtl/>
+        </w:rPr>
+        <w:t>לימודיים</w:t>
+      </w:r>
+    </w:p>
+    <w:p>
+      <w:pPr>
         <w:pStyle w:val="Textbody"/>
         <w:jc w:val="both"/>
-        <w:rPr>
-          <w:rtl/>
-        </w:rPr>
-      </w:pPr>
+      </w:pPr>
+      <w:r>
+        <w:rPr>
+          <w:rFonts w:hint="cs"/>
+          <w:rtl/>
+        </w:rPr>
+        <w:t xml:space="preserve">רשמו </w:t>
+      </w:r>
+      <w:r>
+        <w:rPr>
+          <w:rFonts w:hint="cs"/>
+          <w:rtl/>
+        </w:rPr>
+        <w:t xml:space="preserve">שלושה </w:t>
+      </w:r>
+      <w:r>
+        <w:rPr>
+          <w:rFonts w:hint="cs"/>
+          <w:rtl/>
+        </w:rPr>
+        <w:t xml:space="preserve">נושאים </w:t>
+      </w:r>
+      <w:r>
+        <w:rPr>
+          <w:rFonts w:hint="cs"/>
+          <w:rtl/>
+        </w:rPr>
+        <w:t>שאפשר לדעתכם ללמד ע"י משחק, אבל בלי שהשחקנים ירגישו שהם לומדים.</w:t>
+      </w:r>
+      <w:r>
+        <w:rPr>
+          <w:rFonts w:hint="cs"/>
+          <w:rtl/>
+        </w:rPr>
+        <w:t xml:space="preserve"> תארו תוכנית למשחק, והסבירו איך בדיוק </w:t>
+      </w:r>
+      <w:r>
+        <w:rPr>
+          <w:rFonts w:hint="cs"/>
+          <w:rtl/>
+        </w:rPr>
+        <w:t>הלמידה תשתלב עם חוויית המשחק.</w:t>
+      </w:r>
+    </w:p>
+    <w:p>
+      <w:pPr>
+        <w:pStyle w:val="Heading2"/>
+        <w:rPr>
+          <w:rtl/>
+        </w:rPr>
+      </w:pPr>
+      <w:r>
+        <w:rPr>
+          <w:rFonts w:hint="cs"/>
+          <w:rtl/>
+        </w:rPr>
+        <w:lastRenderedPageBreak/>
+        <w:t xml:space="preserve">שאלה </w:t>
+      </w:r>
+      <w:r>
+        <w:rPr>
+          <w:rFonts w:hint="cs"/>
+          <w:rtl/>
+        </w:rPr>
+        <w:t>8</w:t>
+      </w:r>
+      <w:r>
+        <w:rPr>
+          <w:rFonts w:hint="cs"/>
+          <w:rtl/>
+        </w:rPr>
+        <w:t xml:space="preserve">: משחקים </w:t>
+      </w:r>
+      <w:r>
+        <w:rPr>
+          <w:rFonts w:hint="cs"/>
+          <w:rtl/>
+        </w:rPr>
+        <w:t>ניסויים ועצמאיים</w:t>
+      </w:r>
+    </w:p>
+    <w:p>
+      <w:pPr>
+        <w:pStyle w:val="Textbody"/>
+        <w:jc w:val="both"/>
+        <w:rPr>
+          <w:rtl/>
+        </w:rPr>
+      </w:pPr>
+      <w:r>
+        <w:rPr>
+          <w:rFonts w:hint="cs"/>
+          <w:rtl/>
+        </w:rPr>
+        <w:t xml:space="preserve">קראו כאן </w:t>
+      </w:r>
+      <w:r>
+        <w:rPr>
+          <w:rFonts w:hint="cs"/>
+        </w:rPr>
+        <w:t xml:space="preserve"> </w:t>
+      </w:r>
+      <w:hyperlink r:id="rId12" w:history="1">
+        <w:r>
+          <w:rPr>
+            <w:rStyle w:val="Hyperlink"/>
+          </w:rPr>
+          <w:t>http://www.experimental-gameplay.org</w:t>
+        </w:r>
+      </w:hyperlink>
+      <w:r>
+        <w:rPr>
+          <w:rFonts w:hint="cs"/>
+          <w:rtl/>
+        </w:rPr>
+        <w:t xml:space="preserve"> </w:t>
+      </w:r>
+      <w:r>
+        <w:rPr>
+          <w:rFonts w:hint="cs"/>
+          <w:rtl/>
+        </w:rPr>
+        <w:t xml:space="preserve">  רעיונות למשחקים ניסויים (</w:t>
+      </w:r>
+      <w:r>
+        <w:t>experimental games</w:t>
+      </w:r>
+      <w:r>
+        <w:rPr>
+          <w:rFonts w:hint="cs"/>
+          <w:rtl/>
+        </w:rPr>
+        <w:t xml:space="preserve">), </w:t>
+      </w:r>
+      <w:r>
+        <w:rPr>
+          <w:rFonts w:hint="cs"/>
+          <w:rtl/>
+        </w:rPr>
+        <w:t xml:space="preserve">או כאן </w:t>
+      </w:r>
+      <w:r>
+        <w:t xml:space="preserve">  </w:t>
+      </w:r>
+      <w:hyperlink r:id="rId13" w:history="1">
+        <w:r>
+          <w:rPr>
+            <w:rStyle w:val="Hyperlink"/>
+          </w:rPr>
+          <w:t>https://www.indiecade.com</w:t>
+        </w:r>
+      </w:hyperlink>
+      <w:r>
+        <w:t xml:space="preserve">  </w:t>
+      </w:r>
+      <w:r>
+        <w:rPr>
+          <w:rFonts w:hint="cs"/>
+          <w:rtl/>
+        </w:rPr>
+        <w:t xml:space="preserve">רשימת הזוכים בכנס אינדיקייד (כנס מפתחי משחקים עצמאיים).     </w:t>
+      </w:r>
+      <w:r>
+        <w:rPr>
+          <w:rFonts w:hint="cs"/>
+          <w:rtl/>
+        </w:rPr>
+        <w:t xml:space="preserve">בחרו </w:t>
+      </w:r>
+      <w:r>
+        <w:rPr>
+          <w:rFonts w:hint="cs"/>
+          <w:rtl/>
+        </w:rPr>
+        <w:t xml:space="preserve">שלושה </w:t>
+      </w:r>
+      <w:r>
+        <w:rPr>
+          <w:rFonts w:hint="cs"/>
+          <w:rtl/>
+        </w:rPr>
+        <w:t xml:space="preserve">רעיונות, </w:t>
+      </w:r>
+      <w:r>
+        <w:rPr>
+          <w:rFonts w:hint="cs"/>
+          <w:rtl/>
+        </w:rPr>
+        <w:t xml:space="preserve">תארו אותם, </w:t>
+      </w:r>
+      <w:r>
+        <w:rPr>
+          <w:rFonts w:hint="cs"/>
+          <w:rtl/>
+        </w:rPr>
+        <w:t>והסבירו איך הייתם רוצים לפתח אותם למשחקים מקוריים.</w:t>
+      </w:r>
+    </w:p>
+    <w:p>
+      <w:pPr>
+        <w:pStyle w:val="Heading2"/>
+        <w:rPr>
+          <w:rtl/>
+        </w:rPr>
+      </w:pPr>
+      <w:r>
+        <w:rPr>
+          <w:rFonts w:hint="cs"/>
+          <w:rtl/>
+        </w:rPr>
+        <w:t xml:space="preserve">שאלה </w:t>
+      </w:r>
+      <w:r>
+        <w:rPr>
+          <w:rFonts w:hint="cs"/>
+          <w:rtl/>
+        </w:rPr>
+        <w:t>9</w:t>
+      </w:r>
+      <w:r>
+        <w:rPr>
+          <w:rFonts w:hint="cs"/>
+          <w:rtl/>
+        </w:rPr>
+        <w:t>: שילוב שני משחקים קיימים</w:t>
+      </w:r>
+    </w:p>
+    <w:p>
+      <w:pPr>
+        <w:pStyle w:val="Textbody"/>
+        <w:jc w:val="both"/>
+      </w:pPr>
+      <w:r>
+        <w:rPr>
+          <w:rFonts w:hint="cs"/>
+          <w:rtl/>
+        </w:rPr>
+        <w:t xml:space="preserve">אחת השיטות לחשוב על רעיונות מקוריים היא ליצור חיבורים מקריים ולא-צפויים בין רעיונות קיימים.    </w:t>
+      </w:r>
+      <w:r>
+        <w:rPr>
+          <w:rFonts w:hint="cs"/>
+          <w:rtl/>
+        </w:rPr>
+        <w:t xml:space="preserve">בחרו </w:t>
+      </w:r>
+      <w:r>
+        <w:rPr>
+          <w:rFonts w:hint="cs"/>
+          <w:rtl/>
+        </w:rPr>
+        <w:t>6</w:t>
+      </w:r>
+      <w:r>
+        <w:rPr>
+          <w:rFonts w:hint="cs"/>
+          <w:rtl/>
+        </w:rPr>
+        <w:t xml:space="preserve"> משחקי-מחשב ששיחקתם ואהבתם. חלקו אותם באקראי </w:t>
+      </w:r>
+      <w:r>
+        <w:rPr>
+          <w:rFonts w:hint="cs"/>
+          <w:rtl/>
+        </w:rPr>
+        <w:t>לשלושה</w:t>
+      </w:r>
+      <w:r>
+        <w:rPr>
+          <w:rFonts w:hint="cs"/>
+          <w:rtl/>
+        </w:rPr>
+        <w:t xml:space="preserve"> זוגות. עבור כל זוג, </w:t>
+      </w:r>
+      <w:r>
+        <w:rPr>
+          <w:rFonts w:hint="cs"/>
+          <w:rtl/>
+        </w:rPr>
+        <w:t xml:space="preserve">הציעו </w:t>
+      </w:r>
+      <w:r>
+        <w:rPr>
+          <w:rFonts w:hint="cs"/>
+          <w:rtl/>
+        </w:rPr>
+        <w:t>רעיון מקורי למשחק המשלב מאפיניים של שני המשחקים בזוג.</w:t>
+      </w:r>
+    </w:p>
+    <w:p>
+      <w:pPr>
+        <w:pStyle w:val="Textbody"/>
+        <w:jc w:val="both"/>
+        <w:rPr>
+          <w:rtl/>
+        </w:rPr>
+      </w:pPr>
+      <w:bookmarkStart w:id="0" w:name="_GoBack"/>
+      <w:bookmarkEnd w:id="0"/>
     </w:p>
     <w:sectPr>
       <w:headerReference w:type="default" r:id="rId14"/>
@@ -5808,7 +5815,7 @@
 </file>
 
 <file path=customXml/itemProps1.xml><?xml version="1.0" encoding="utf-8"?>
-<ds:datastoreItem xmlns:ds="http://schemas.openxmlformats.org/officeDocument/2006/customXml" ds:itemID="{4AB62411-8A59-4BF7-AB7C-6976FDEAAD98}">
+<ds:datastoreItem xmlns:ds="http://schemas.openxmlformats.org/officeDocument/2006/customXml" ds:itemID="{98BD0EA0-BE33-46BB-BE17-C0BBDDB41590}">
   <ds:schemaRefs>
     <ds:schemaRef ds:uri="http://schemas.openxmlformats.org/officeDocument/2006/bibliography"/>
   </ds:schemaRefs>

</xml_diff>

<commit_message>
Update homework in week 3
</commit_message>
<xml_diff>
--- a/01-design-inspiration/yourgame.docx
+++ b/01-design-inspiration/yourgame.docx
@@ -37,6 +37,7 @@
         <w:pStyle w:val="Textbody"/>
         <w:jc w:val="both"/>
         <w:rPr>
+          <w:rFonts w:hint="cs"/>
           <w:rtl/>
         </w:rPr>
       </w:pPr>
@@ -200,47 +201,6 @@
         </w:rPr>
         <w:t>.</w:t>
       </w:r>
-      <w:r>
-        <w:rPr>
-          <w:rFonts w:hint="cs"/>
-          <w:rtl/>
-        </w:rPr>
-        <w:t xml:space="preserve"> </w:t>
-      </w:r>
-      <w:r>
-        <w:rPr>
-          <w:rFonts w:hint="cs"/>
-          <w:rtl/>
-        </w:rPr>
-        <w:t>שימו לב</w:t>
-      </w:r>
-      <w:r>
-        <w:rPr>
-          <w:rFonts w:hint="cs"/>
-          <w:rtl/>
-        </w:rPr>
-        <w:t>:</w:t>
-      </w:r>
-      <w:r>
-        <w:rPr>
-          <w:rFonts w:hint="cs"/>
-          <w:rtl/>
-        </w:rPr>
-        <w:t xml:space="preserve"> אחת מהבחירות האלה כנראה תהיה הנושא למטלה המתגלגלת שלכם </w:t>
-      </w:r>
-      <w:r>
-        <w:rPr>
-          <w:rtl/>
-        </w:rPr>
-        <w:t>–</w:t>
-      </w:r>
-      <w:r>
-        <w:rPr>
-          <w:rFonts w:hint="cs"/>
-          <w:rtl/>
-        </w:rPr>
-        <w:t xml:space="preserve"> בניית משחק מקורי.</w:t>
-      </w:r>
     </w:p>
     <w:p>
       <w:pPr>
@@ -254,7 +214,28 @@
           <w:rFonts w:hint="cs"/>
           <w:rtl/>
         </w:rPr>
-        <w:t>שאלה 1: שיחזור ושיפור משחקים ישנים</w:t>
+        <w:t xml:space="preserve">שאלה </w:t>
+      </w:r>
+      <w:r>
+        <w:rPr>
+          <w:rFonts w:hint="cs"/>
+          <w:rtl/>
+        </w:rPr>
+        <w:t>1</w:t>
+      </w:r>
+      <w:r>
+        <w:rPr>
+          <w:rFonts w:hint="cs"/>
+          <w:rtl/>
+        </w:rPr>
+        <w:t xml:space="preserve">: </w:t>
+      </w:r>
+      <w:r>
+        <w:rPr>
+          <w:rFonts w:hint="cs"/>
+          <w:rtl/>
+        </w:rPr>
+        <w:t>החיים כמשחק</w:t>
       </w:r>
     </w:p>
     <w:p>
@@ -262,10 +243,389 @@
         <w:pStyle w:val="Textbody"/>
         <w:jc w:val="both"/>
         <w:rPr>
+          <w:rtl/>
+        </w:rPr>
+      </w:pPr>
+      <w:r>
+        <w:rPr>
+          <w:rFonts w:hint="cs"/>
+          <w:rtl/>
+        </w:rPr>
+        <w:t>מיצאו שלושה קרובי-משפחה או חברים</w:t>
+      </w:r>
+      <w:r>
+        <w:rPr>
+          <w:rFonts w:hint="cs"/>
+          <w:rtl/>
+        </w:rPr>
+        <w:t>,</w:t>
+      </w:r>
+      <w:r>
+        <w:rPr>
+          <w:rFonts w:hint="cs"/>
+          <w:rtl/>
+        </w:rPr>
+        <w:t xml:space="preserve"> שיש להם מקצוע מעניין או סיפור-חיים מעניין. תארו </w:t>
+      </w:r>
+      <w:r>
+        <w:rPr>
+          <w:rFonts w:hint="cs"/>
+          <w:rtl/>
+        </w:rPr>
+        <w:t xml:space="preserve">מבנה של </w:t>
+      </w:r>
+      <w:r>
+        <w:rPr>
+          <w:rFonts w:hint="cs"/>
+          <w:rtl/>
+        </w:rPr>
+        <w:t xml:space="preserve"> משחק-מחשב הממחיש אותם</w:t>
+      </w:r>
+      <w:r>
+        <w:rPr>
+          <w:rFonts w:hint="cs"/>
+          <w:rtl/>
+        </w:rPr>
+        <w:t>.</w:t>
+      </w:r>
+    </w:p>
+    <w:p>
+      <w:pPr>
+        <w:pStyle w:val="Heading2"/>
+        <w:rPr>
+          <w:rtl/>
+        </w:rPr>
+      </w:pPr>
+      <w:r>
+        <w:rPr>
+          <w:rFonts w:hint="cs"/>
+          <w:rtl/>
+        </w:rPr>
+        <w:t xml:space="preserve">שאלה </w:t>
+      </w:r>
+      <w:r>
+        <w:rPr>
+          <w:rFonts w:hint="cs"/>
+          <w:rtl/>
+        </w:rPr>
+        <w:t>2</w:t>
+      </w:r>
+      <w:r>
+        <w:rPr>
+          <w:rFonts w:hint="cs"/>
+          <w:rtl/>
+        </w:rPr>
+        <w:t xml:space="preserve">: </w:t>
+      </w:r>
+      <w:r>
+        <w:rPr>
+          <w:rFonts w:hint="cs"/>
+          <w:rtl/>
+        </w:rPr>
+        <w:t>משחקי ילדים</w:t>
+      </w:r>
+    </w:p>
+    <w:p>
+      <w:pPr>
+        <w:pStyle w:val="Textbody"/>
+        <w:jc w:val="both"/>
+        <w:rPr>
+          <w:rtl/>
+        </w:rPr>
+      </w:pPr>
+      <w:r>
+        <w:rPr>
+          <w:rFonts w:hint="cs"/>
+          <w:rtl/>
+        </w:rPr>
+        <w:t xml:space="preserve">מיצאו ילדים (שלכם או </w:t>
+      </w:r>
+      <w:r>
+        <w:rPr>
+          <w:rFonts w:hint="cs"/>
+          <w:rtl/>
+        </w:rPr>
+        <w:t>של אחרים</w:t>
+      </w:r>
+      <w:r>
+        <w:rPr>
+          <w:rFonts w:hint="cs"/>
+          <w:rtl/>
+        </w:rPr>
+        <w:t>) שאוהבים לשחק</w:t>
+      </w:r>
+      <w:r>
+        <w:rPr>
+          <w:rFonts w:hint="cs"/>
+          <w:rtl/>
+        </w:rPr>
+        <w:t xml:space="preserve"> במשחקים </w:t>
+      </w:r>
+      <w:r>
+        <w:rPr>
+          <w:rFonts w:hint="cs"/>
           <w:i/>
           <w:iCs/>
           <w:rtl/>
         </w:rPr>
+        <w:t>מחוץ</w:t>
+      </w:r>
+      <w:r>
+        <w:rPr>
+          <w:rFonts w:hint="cs"/>
+          <w:rtl/>
+        </w:rPr>
+        <w:t xml:space="preserve"> למחשב</w:t>
+      </w:r>
+      <w:r>
+        <w:rPr>
+          <w:rFonts w:hint="cs"/>
+          <w:rtl/>
+        </w:rPr>
+        <w:t>. שחקו איתם או התבוננו בהם כשהם משחקים</w:t>
+      </w:r>
+      <w:r>
+        <w:rPr>
+          <w:rFonts w:hint="cs"/>
+          <w:rtl/>
+        </w:rPr>
+        <w:t xml:space="preserve">. </w:t>
+      </w:r>
+      <w:r>
+        <w:rPr>
+          <w:rFonts w:hint="cs"/>
+          <w:rtl/>
+        </w:rPr>
+        <w:t xml:space="preserve">תארו </w:t>
+      </w:r>
+      <w:r>
+        <w:rPr>
+          <w:rFonts w:hint="cs"/>
+          <w:rtl/>
+        </w:rPr>
+        <w:t>שלושה משחקי-מחשב שאפשר ליצור, הממחישים את חוויית המשחק של הילדים.</w:t>
+      </w:r>
+    </w:p>
+    <w:p>
+      <w:pPr>
+        <w:pStyle w:val="Heading2"/>
+        <w:rPr>
+          <w:rtl/>
+        </w:rPr>
+      </w:pPr>
+      <w:r>
+        <w:rPr>
+          <w:rFonts w:hint="cs"/>
+          <w:rtl/>
+        </w:rPr>
+        <w:t>שאלה 3: משחקי תועלת</w:t>
+      </w:r>
+    </w:p>
+    <w:p>
+      <w:pPr>
+        <w:pStyle w:val="Textbody"/>
+        <w:jc w:val="both"/>
+        <w:rPr>
+          <w:rtl/>
+        </w:rPr>
+      </w:pPr>
+      <w:r>
+        <w:rPr>
+          <w:rFonts w:hint="cs"/>
+          <w:rtl/>
+        </w:rPr>
+        <w:t xml:space="preserve">ראו כאן: </w:t>
+      </w:r>
+      <w:hyperlink r:id="rId9" w:history="1">
+        <w:r>
+          <w:rPr>
+            <w:rStyle w:val="Hyperlink"/>
+          </w:rPr>
+          <w:t>http://www.chandrakclarke.com/citizen-science-games-ultimate-list</w:t>
+        </w:r>
+        <w:r>
+          <w:rPr>
+            <w:rStyle w:val="Hyperlink"/>
+            <w:rtl/>
+          </w:rPr>
+          <w:t>/</w:t>
+        </w:r>
+      </w:hyperlink>
+      <w:r>
+        <w:rPr>
+          <w:rFonts w:hint="cs"/>
+          <w:rtl/>
+        </w:rPr>
+        <w:t xml:space="preserve">  רשימה של משחקים המביאים תועלת למדע. הציעו שלושה רעיונות למשחקי-תועלת בסגנון דומה.</w:t>
+      </w:r>
+    </w:p>
+    <w:p>
+      <w:pPr>
+        <w:pStyle w:val="Heading2"/>
+        <w:rPr>
+          <w:rtl/>
+        </w:rPr>
+      </w:pPr>
+      <w:r>
+        <w:rPr>
+          <w:rFonts w:hint="cs"/>
+          <w:rtl/>
+        </w:rPr>
+        <w:t xml:space="preserve">שאלה </w:t>
+      </w:r>
+      <w:r>
+        <w:rPr>
+          <w:rFonts w:hint="cs"/>
+          <w:rtl/>
+        </w:rPr>
+        <w:t>4</w:t>
+      </w:r>
+      <w:r>
+        <w:rPr>
+          <w:rFonts w:hint="cs"/>
+          <w:rtl/>
+        </w:rPr>
+        <w:t xml:space="preserve">: </w:t>
+      </w:r>
+      <w:r>
+        <w:rPr>
+          <w:rFonts w:hint="cs"/>
+          <w:rtl/>
+        </w:rPr>
+        <w:t xml:space="preserve">משחקים </w:t>
+      </w:r>
+      <w:r>
+        <w:rPr>
+          <w:rFonts w:hint="cs"/>
+          <w:rtl/>
+        </w:rPr>
+        <w:t>לימודיים</w:t>
+      </w:r>
+    </w:p>
+    <w:p>
+      <w:pPr>
+        <w:pStyle w:val="Textbody"/>
+        <w:jc w:val="both"/>
+      </w:pPr>
+      <w:r>
+        <w:rPr>
+          <w:rFonts w:hint="cs"/>
+          <w:rtl/>
+        </w:rPr>
+        <w:t>רשמו שלושה נושאים שאפשר לדעתכם ללמד ע"י משחק, אבל בלי שהשחקנים ירגישו שהם לומדים. תארו תוכנית למשחק, והסבירו איך בדיוק הלמידה תשתלב עם חוויית המשחק.</w:t>
+      </w:r>
+    </w:p>
+    <w:p>
+      <w:pPr>
+        <w:pStyle w:val="Heading2"/>
+        <w:rPr>
+          <w:rtl/>
+        </w:rPr>
+      </w:pPr>
+      <w:r>
+        <w:rPr>
+          <w:rFonts w:hint="cs"/>
+          <w:rtl/>
+        </w:rPr>
+        <w:t xml:space="preserve">שאלה </w:t>
+      </w:r>
+      <w:r>
+        <w:rPr>
+          <w:rFonts w:hint="cs"/>
+          <w:rtl/>
+        </w:rPr>
+        <w:t>5</w:t>
+      </w:r>
+      <w:r>
+        <w:rPr>
+          <w:rFonts w:hint="cs"/>
+          <w:rtl/>
+        </w:rPr>
+        <w:t>:</w:t>
+      </w:r>
+      <w:r>
+        <w:rPr>
+          <w:rFonts w:hint="cs"/>
+          <w:rtl/>
+        </w:rPr>
+        <w:t xml:space="preserve"> </w:t>
+      </w:r>
+      <w:r>
+        <w:rPr>
+          <w:rFonts w:hint="cs"/>
+          <w:rtl/>
+        </w:rPr>
+        <w:t xml:space="preserve">ספרי-קריאה </w:t>
+      </w:r>
+      <w:r>
+        <w:rPr>
+          <w:rFonts w:hint="cs"/>
+          <w:rtl/>
+        </w:rPr>
+        <w:t>או סרטים</w:t>
+      </w:r>
+    </w:p>
+    <w:p>
+      <w:pPr>
+        <w:pStyle w:val="Textbody"/>
+        <w:jc w:val="both"/>
+        <w:rPr>
+          <w:rtl/>
+        </w:rPr>
+      </w:pPr>
+      <w:r>
+        <w:rPr>
+          <w:rFonts w:hint="cs"/>
+          <w:rtl/>
+        </w:rPr>
+        <w:t>ציינו שלושה ספרים שאהבתם לקרוא, או סרטים שאהבתם לראות. הציעו רעיונות איך אפשר לבנות משחק-מחשב על-בסיס הספר / הסרט.</w:t>
+      </w:r>
+    </w:p>
+    <w:p>
+      <w:pPr>
+        <w:pStyle w:val="Heading2"/>
+        <w:rPr>
+          <w:rtl/>
+        </w:rPr>
+      </w:pPr>
+      <w:r>
+        <w:rPr>
+          <w:rFonts w:hint="cs"/>
+          <w:rtl/>
+        </w:rPr>
+        <w:t xml:space="preserve">שאלה </w:t>
+      </w:r>
+      <w:r>
+        <w:rPr>
+          <w:rFonts w:hint="cs"/>
+          <w:rtl/>
+        </w:rPr>
+        <w:t>6</w:t>
+      </w:r>
+      <w:r>
+        <w:rPr>
+          <w:rFonts w:hint="cs"/>
+          <w:rtl/>
+        </w:rPr>
+        <w:t>:</w:t>
+      </w:r>
+      <w:r>
+        <w:rPr>
+          <w:rFonts w:hint="cs"/>
+          <w:rtl/>
+        </w:rPr>
+        <w:t xml:space="preserve"> שיחזור ושיפור משחקים ישנים</w:t>
+      </w:r>
+    </w:p>
+    <w:p>
+      <w:pPr>
+        <w:pStyle w:val="Textbody"/>
+        <w:jc w:val="both"/>
+        <w:rPr>
+          <w:i/>
+          <w:iCs/>
+          <w:rtl/>
+        </w:rPr>
       </w:pPr>
       <w:r>
         <w:rPr>
@@ -287,7 +647,7 @@
         </w:rPr>
         <w:t xml:space="preserve"> </w:t>
       </w:r>
-      <w:hyperlink r:id="rId9" w:history="1">
+      <w:hyperlink r:id="rId10" w:history="1">
         <w:r>
           <w:rPr>
             <w:rStyle w:val="Hyperlink"/>
@@ -367,7 +727,21 @@
           <w:rFonts w:hint="cs"/>
           <w:rtl/>
         </w:rPr>
-        <w:t>שאלה 2: משחקי לוח מקוריים</w:t>
+        <w:t xml:space="preserve">שאלה </w:t>
+      </w:r>
+      <w:r>
+        <w:rPr>
+          <w:rFonts w:hint="cs"/>
+          <w:rtl/>
+        </w:rPr>
+        <w:t>7</w:t>
+      </w:r>
+      <w:r>
+        <w:rPr>
+          <w:rFonts w:hint="cs"/>
+          <w:rtl/>
+        </w:rPr>
+        <w:t>: שילוב שני משחקים קיימים</w:t>
       </w:r>
     </w:p>
     <w:p>
@@ -383,504 +757,6 @@
           <w:rFonts w:hint="cs"/>
           <w:rtl/>
         </w:rPr>
-        <w:t>קראו כאן:</w:t>
-      </w:r>
-      <w:r>
-        <w:rPr>
-          <w:rFonts w:hint="cs"/>
-        </w:rPr>
-        <w:t xml:space="preserve"> </w:t>
-      </w:r>
-      <w:r>
-        <w:rPr>
-          <w:rFonts w:hint="cs"/>
-          <w:rtl/>
-        </w:rPr>
-        <w:t xml:space="preserve"> </w:t>
-      </w:r>
-      <w:hyperlink r:id="rId10" w:history="1">
-        <w:r>
-          <w:rPr>
-            <w:rStyle w:val="Hyperlink"/>
-          </w:rPr>
-          <w:t>www.boardgamegeek.com</w:t>
-        </w:r>
-      </w:hyperlink>
-      <w:r>
-        <w:rPr>
-          <w:rFonts w:hint="cs"/>
-          <w:rtl/>
-        </w:rPr>
-        <w:t xml:space="preserve"> רשימה של משחקי לוח מקוריים. בחרו שלושה משחקים עם דירוג גבוה, ובדקו שעדיין לא הפכו אותם למשחק מחשב. תארו איך אפשר להפוך אותם למשחקי מחשב.</w:t>
-      </w:r>
-    </w:p>
-    <w:p>
-      <w:pPr>
-        <w:pStyle w:val="Heading2"/>
-        <w:rPr>
-          <w:rtl/>
-        </w:rPr>
-      </w:pPr>
-      <w:r>
-        <w:rPr>
-          <w:rFonts w:hint="cs"/>
-          <w:rtl/>
-        </w:rPr>
-        <w:t xml:space="preserve">שאלה </w:t>
-      </w:r>
-      <w:r>
-        <w:rPr>
-          <w:rFonts w:hint="cs"/>
-          <w:rtl/>
-        </w:rPr>
-        <w:t>3</w:t>
-      </w:r>
-      <w:r>
-        <w:rPr>
-          <w:rFonts w:hint="cs"/>
-          <w:rtl/>
-        </w:rPr>
-        <w:t>:</w:t>
-      </w:r>
-      <w:r>
-        <w:rPr>
-          <w:rFonts w:hint="cs"/>
-          <w:rtl/>
-        </w:rPr>
-        <w:t xml:space="preserve"> </w:t>
-      </w:r>
-      <w:r>
-        <w:rPr>
-          <w:rFonts w:hint="cs"/>
-          <w:rtl/>
-        </w:rPr>
-        <w:t>החיים שלך כמשחק</w:t>
-      </w:r>
-    </w:p>
-    <w:p>
-      <w:pPr>
-        <w:pStyle w:val="Textbody"/>
-        <w:jc w:val="both"/>
-        <w:rPr>
-          <w:rtl/>
-        </w:rPr>
-      </w:pPr>
-      <w:r>
-        <w:rPr>
-          <w:rFonts w:hint="cs"/>
-          <w:rtl/>
-        </w:rPr>
-        <w:t xml:space="preserve">רשמו </w:t>
-      </w:r>
-      <w:r>
-        <w:rPr>
-          <w:rFonts w:hint="cs"/>
-          <w:rtl/>
-        </w:rPr>
-        <w:t>שלושה</w:t>
-      </w:r>
-      <w:r>
-        <w:rPr>
-          <w:rFonts w:hint="cs"/>
-          <w:rtl/>
-        </w:rPr>
-        <w:t xml:space="preserve"> </w:t>
-      </w:r>
-      <w:r>
-        <w:rPr>
-          <w:rFonts w:hint="cs"/>
-          <w:rtl/>
-        </w:rPr>
-        <w:t>תחומים בחיים שלכם, שאפשר שאפשר לראות כמשחקים. תארו בקצרה מבנה-משחק עבור כל אחד מהתחומים: עצמים, קשרים ביניהם, התנהגויות, תהליכים, חוקים וכו'.</w:t>
-      </w:r>
-    </w:p>
-    <w:p>
-      <w:pPr>
-        <w:pStyle w:val="Heading2"/>
-        <w:rPr>
-          <w:rtl/>
-        </w:rPr>
-      </w:pPr>
-      <w:r>
-        <w:rPr>
-          <w:rFonts w:hint="cs"/>
-          <w:rtl/>
-        </w:rPr>
-        <w:t xml:space="preserve">שאלה </w:t>
-      </w:r>
-      <w:r>
-        <w:rPr>
-          <w:rFonts w:hint="cs"/>
-          <w:rtl/>
-        </w:rPr>
-        <w:t>4</w:t>
-      </w:r>
-      <w:r>
-        <w:rPr>
-          <w:rFonts w:hint="cs"/>
-          <w:rtl/>
-        </w:rPr>
-        <w:t>:</w:t>
-      </w:r>
-      <w:r>
-        <w:rPr>
-          <w:rFonts w:hint="cs"/>
-          <w:rtl/>
-        </w:rPr>
-        <w:t xml:space="preserve"> </w:t>
-      </w:r>
-      <w:r>
-        <w:rPr>
-          <w:rFonts w:hint="cs"/>
-          <w:rtl/>
-        </w:rPr>
-        <w:t>הילדות שלך כמשחק</w:t>
-      </w:r>
-    </w:p>
-    <w:p>
-      <w:pPr>
-        <w:pStyle w:val="Textbody"/>
-        <w:jc w:val="both"/>
-        <w:rPr>
-          <w:rtl/>
-        </w:rPr>
-      </w:pPr>
-      <w:r>
-        <w:rPr>
-          <w:rFonts w:hint="cs"/>
-          <w:rtl/>
-        </w:rPr>
-        <w:t xml:space="preserve">רשמו </w:t>
-      </w:r>
-      <w:r>
-        <w:rPr>
-          <w:rFonts w:hint="cs"/>
-          <w:rtl/>
-        </w:rPr>
-        <w:t>שלושה</w:t>
-      </w:r>
-      <w:r>
-        <w:rPr>
-          <w:rFonts w:hint="cs"/>
-          <w:rtl/>
-        </w:rPr>
-        <w:t xml:space="preserve"> </w:t>
-      </w:r>
-      <w:r>
-        <w:rPr>
-          <w:rFonts w:hint="cs"/>
-          <w:rtl/>
-        </w:rPr>
-        <w:t xml:space="preserve">משחקים שאהבתם לשחק כילדים. תארו מה </w:t>
-      </w:r>
-      <w:r>
-        <w:rPr>
-          <w:rFonts w:hint="cs"/>
-          <w:rtl/>
-        </w:rPr>
-        <w:t xml:space="preserve">בדיוק </w:t>
-      </w:r>
-      <w:r>
-        <w:rPr>
-          <w:rFonts w:hint="cs"/>
-          <w:rtl/>
-        </w:rPr>
-        <w:t>אהבתם בהם</w:t>
-      </w:r>
-      <w:r>
-        <w:rPr>
-          <w:rFonts w:hint="cs"/>
-          <w:rtl/>
-        </w:rPr>
-        <w:t xml:space="preserve"> </w:t>
-      </w:r>
-      <w:r>
-        <w:rPr>
-          <w:rtl/>
-        </w:rPr>
-        <w:t>–</w:t>
-      </w:r>
-      <w:r>
-        <w:rPr>
-          <w:rFonts w:hint="cs"/>
-          <w:rtl/>
-        </w:rPr>
-        <w:t xml:space="preserve"> מה הייתה חוויית-השחקן שלכם?</w:t>
-      </w:r>
-      <w:r>
-        <w:rPr>
-          <w:rFonts w:hint="cs"/>
-          <w:rtl/>
-        </w:rPr>
-        <w:t xml:space="preserve"> תארו בקצרה איך אפשר להפוך אותם למשחקי מחשב.</w:t>
-      </w:r>
-    </w:p>
-    <w:p>
-      <w:pPr>
-        <w:pStyle w:val="Heading2"/>
-        <w:rPr>
-          <w:rtl/>
-        </w:rPr>
-      </w:pPr>
-      <w:r>
-        <w:rPr>
-          <w:rFonts w:hint="cs"/>
-          <w:rtl/>
-        </w:rPr>
-        <w:t xml:space="preserve">שאלה </w:t>
-      </w:r>
-      <w:r>
-        <w:rPr>
-          <w:rFonts w:hint="cs"/>
-          <w:rtl/>
-        </w:rPr>
-        <w:t>5</w:t>
-      </w:r>
-      <w:r>
-        <w:rPr>
-          <w:rFonts w:hint="cs"/>
-          <w:rtl/>
-        </w:rPr>
-        <w:t>:</w:t>
-      </w:r>
-      <w:r>
-        <w:rPr>
-          <w:rFonts w:hint="cs"/>
-          <w:rtl/>
-        </w:rPr>
-        <w:t xml:space="preserve"> </w:t>
-      </w:r>
-      <w:r>
-        <w:rPr>
-          <w:rFonts w:hint="cs"/>
-          <w:rtl/>
-        </w:rPr>
-        <w:t>ספרי-קריאה כמשחק</w:t>
-      </w:r>
-    </w:p>
-    <w:p>
-      <w:pPr>
-        <w:pStyle w:val="Textbody"/>
-        <w:jc w:val="both"/>
-        <w:rPr>
-          <w:rtl/>
-        </w:rPr>
-      </w:pPr>
-      <w:r>
-        <w:rPr>
-          <w:rFonts w:hint="cs"/>
-          <w:rtl/>
-        </w:rPr>
-        <w:t xml:space="preserve">ציינו </w:t>
-      </w:r>
-      <w:r>
-        <w:rPr>
-          <w:rFonts w:hint="cs"/>
-          <w:rtl/>
-        </w:rPr>
-        <w:t xml:space="preserve">שלושה </w:t>
-      </w:r>
-      <w:r>
-        <w:rPr>
-          <w:rFonts w:hint="cs"/>
-          <w:rtl/>
-        </w:rPr>
-        <w:t xml:space="preserve">ספרי-קריאה שאהבתם, ולדעתכם אפשר להפוך למשחק. הציעו רעיונות איך אפשר לבנות משחק על-בסיס הספר. </w:t>
-      </w:r>
-    </w:p>
-    <w:p>
-      <w:pPr>
-        <w:pStyle w:val="Heading2"/>
-        <w:rPr>
-          <w:rtl/>
-        </w:rPr>
-      </w:pPr>
-      <w:r>
-        <w:rPr>
-          <w:rFonts w:hint="cs"/>
-          <w:rtl/>
-        </w:rPr>
-        <w:t>שאלה 6: משחקי תועלת</w:t>
-      </w:r>
-    </w:p>
-    <w:p>
-      <w:pPr>
-        <w:pStyle w:val="Textbody"/>
-        <w:jc w:val="both"/>
-        <w:rPr>
-          <w:rtl/>
-        </w:rPr>
-      </w:pPr>
-      <w:r>
-        <w:rPr>
-          <w:rFonts w:hint="cs"/>
-          <w:rtl/>
-        </w:rPr>
-        <w:t xml:space="preserve">ראו כאן: </w:t>
-      </w:r>
-      <w:hyperlink r:id="rId11" w:history="1">
-        <w:r>
-          <w:rPr>
-            <w:rStyle w:val="Hyperlink"/>
-          </w:rPr>
-          <w:t>http://www.chandrakclarke.com/citizen-science-games-ultimate-list</w:t>
-        </w:r>
-        <w:r>
-          <w:rPr>
-            <w:rStyle w:val="Hyperlink"/>
-            <w:rtl/>
-          </w:rPr>
-          <w:t>/</w:t>
-        </w:r>
-      </w:hyperlink>
-      <w:r>
-        <w:rPr>
-          <w:rFonts w:hint="cs"/>
-          <w:rtl/>
-        </w:rPr>
-        <w:t xml:space="preserve">  רשימה של משחקים המביאים תועלת למדע. הציעו שלושה רעיונות למשחקי-תועלת בסגנון דומה.</w:t>
-      </w:r>
-    </w:p>
-    <w:p>
-      <w:pPr>
-        <w:pStyle w:val="Heading2"/>
-        <w:rPr>
-          <w:rtl/>
-        </w:rPr>
-      </w:pPr>
-      <w:r>
-        <w:rPr>
-          <w:rFonts w:hint="cs"/>
-          <w:rtl/>
-        </w:rPr>
-        <w:t xml:space="preserve">שאלה </w:t>
-      </w:r>
-      <w:r>
-        <w:rPr>
-          <w:rFonts w:hint="cs"/>
-          <w:rtl/>
-        </w:rPr>
-        <w:t>7</w:t>
-      </w:r>
-      <w:r>
-        <w:rPr>
-          <w:rFonts w:hint="cs"/>
-          <w:rtl/>
-        </w:rPr>
-        <w:t>:</w:t>
-      </w:r>
-      <w:r>
-        <w:rPr>
-          <w:rFonts w:hint="cs"/>
-          <w:rtl/>
-        </w:rPr>
-        <w:t xml:space="preserve"> </w:t>
-      </w:r>
-      <w:r>
-        <w:rPr>
-          <w:rFonts w:hint="cs"/>
-          <w:rtl/>
-        </w:rPr>
-        <w:t xml:space="preserve">משחקים </w:t>
-      </w:r>
-      <w:r>
-        <w:rPr>
-          <w:rFonts w:hint="cs"/>
-          <w:rtl/>
-        </w:rPr>
-        <w:t>לימודיים</w:t>
-      </w:r>
-    </w:p>
-    <w:p>
-      <w:pPr>
-        <w:pStyle w:val="Textbody"/>
-        <w:jc w:val="both"/>
-      </w:pPr>
-      <w:r>
-        <w:rPr>
-          <w:rFonts w:hint="cs"/>
-          <w:rtl/>
-        </w:rPr>
-        <w:t xml:space="preserve">רשמו </w:t>
-      </w:r>
-      <w:r>
-        <w:rPr>
-          <w:rFonts w:hint="cs"/>
-          <w:rtl/>
-        </w:rPr>
-        <w:t xml:space="preserve">שלושה </w:t>
-      </w:r>
-      <w:r>
-        <w:rPr>
-          <w:rFonts w:hint="cs"/>
-          <w:rtl/>
-        </w:rPr>
-        <w:t xml:space="preserve">נושאים </w:t>
-      </w:r>
-      <w:r>
-        <w:rPr>
-          <w:rFonts w:hint="cs"/>
-          <w:rtl/>
-        </w:rPr>
-        <w:t>שאפשר לדעתכם ללמד ע"י משחק, אבל בלי שהשחקנים ירגישו שהם לומדים.</w:t>
-      </w:r>
-      <w:r>
-        <w:rPr>
-          <w:rFonts w:hint="cs"/>
-          <w:rtl/>
-        </w:rPr>
-        <w:t xml:space="preserve"> תארו תוכנית למשחק, והסבירו איך בדיוק </w:t>
-      </w:r>
-      <w:r>
-        <w:rPr>
-          <w:rFonts w:hint="cs"/>
-          <w:rtl/>
-        </w:rPr>
-        <w:t>הלמידה תשתלב עם חוויית המשחק.</w:t>
-      </w:r>
-    </w:p>
-    <w:p>
-      <w:pPr>
-        <w:pStyle w:val="Heading2"/>
-        <w:rPr>
-          <w:rtl/>
-        </w:rPr>
-      </w:pPr>
-      <w:r>
-        <w:rPr>
-          <w:rFonts w:hint="cs"/>
-          <w:rtl/>
-        </w:rPr>
-        <w:t xml:space="preserve">שאלה </w:t>
-      </w:r>
-      <w:r>
-        <w:rPr>
-          <w:rFonts w:hint="cs"/>
-          <w:rtl/>
-        </w:rPr>
-        <w:t>8</w:t>
-      </w:r>
-      <w:r>
-        <w:rPr>
-          <w:rFonts w:hint="cs"/>
-          <w:rtl/>
-        </w:rPr>
-        <w:t>: שילוב שני משחקים קיימים</w:t>
-      </w:r>
-    </w:p>
-    <w:p>
-      <w:pPr>
-        <w:pStyle w:val="Textbody"/>
-        <w:jc w:val="both"/>
-        <w:rPr>
-          <w:rtl/>
-        </w:rPr>
-      </w:pPr>
-      <w:r>
-        <w:rPr>
-          <w:rFonts w:hint="cs"/>
-          <w:rtl/>
-        </w:rPr>
         <w:t xml:space="preserve">אחת השיטות לחשוב על רעיונות מקוריים היא ליצור חיבורים מקריים ולא-צפויים בין רעיונות קיימים.    </w:t>
       </w:r>
       <w:r>
@@ -934,8 +810,8 @@
       </w:r>
     </w:p>
     <w:sectPr>
-      <w:headerReference w:type="default" r:id="rId12"/>
-      <w:footerReference w:type="default" r:id="rId13"/>
+      <w:headerReference w:type="default" r:id="rId11"/>
+      <w:footerReference w:type="default" r:id="rId12"/>
       <w:pgSz w:w="11906" w:h="16838"/>
       <w:pgMar w:top="1134" w:right="1134" w:bottom="1134" w:left="1134" w:header="720" w:footer="720" w:gutter="0"/>
       <w:cols w:space="720"/>

</xml_diff>